<commit_message>
Cleaning up paper and som for submission 02
</commit_message>
<xml_diff>
--- a/analysis/templates/template.docx
+++ b/analysis/templates/template.docx
@@ -51,6 +51,44 @@
       <w:r>
         <w:t>Heading 1</w:t>
       </w:r>
+    </w:p>
+    <w:tbl>
+      <w:tblPr>
+        <w:tblStyle w:val="Tablelightgrey"/>
+        <w:tblW w:w="0" w:type="auto"/>
+        <w:tblLook w:val="04A0" w:firstRow="1" w:lastRow="0" w:firstColumn="1" w:lastColumn="0" w:noHBand="0" w:noVBand="1"/>
+      </w:tblPr>
+      <w:tblGrid>
+        <w:gridCol w:w="4788"/>
+        <w:gridCol w:w="4788"/>
+      </w:tblGrid>
+      <w:tr>
+        <w:tc>
+          <w:tcPr>
+            <w:tcW w:w="4788" w:type="dxa"/>
+          </w:tcPr>
+          <w:p>
+            <w:pPr>
+              <w:pStyle w:val="Table"/>
+            </w:pPr>
+          </w:p>
+        </w:tc>
+        <w:tc>
+          <w:tcPr>
+            <w:tcW w:w="4788" w:type="dxa"/>
+          </w:tcPr>
+          <w:p>
+            <w:pPr>
+              <w:pStyle w:val="Table"/>
+            </w:pPr>
+          </w:p>
+        </w:tc>
+      </w:tr>
+    </w:tbl>
+    <w:p>
+      <w:pPr>
+        <w:pStyle w:val="BodyText"/>
+      </w:pPr>
     </w:p>
     <w:p>
       <w:pPr>
@@ -162,7 +200,15 @@
         <w:pStyle w:val="BodyText"/>
       </w:pPr>
       <w:r>
-        <w:t>Now knit this doc, and edit the styles in the resulting docx file. Then rename as ‘template’ and use this in the yml:</w:t>
+        <w:t xml:space="preserve">Now knit this doc, and edit the styles in the resulting docx file. Then rename as ‘template’ and use this in the </w:t>
+      </w:r>
+      <w:proofErr w:type="spellStart"/>
+      <w:r>
+        <w:t>yml</w:t>
+      </w:r>
+      <w:proofErr w:type="spellEnd"/>
+      <w:r>
+        <w:t>:</w:t>
       </w:r>
     </w:p>
     <w:p>
@@ -182,16 +228,44 @@
         <w:rPr>
           <w:rStyle w:val="VerbatimChar"/>
         </w:rPr>
-        <w:t xml:space="preserve">  word_document:</w:t>
-      </w:r>
-      <w:r>
-        <w:br/>
-      </w:r>
+        <w:t xml:space="preserve">  </w:t>
+      </w:r>
+      <w:proofErr w:type="spellStart"/>
       <w:r>
         <w:rPr>
           <w:rStyle w:val="VerbatimChar"/>
         </w:rPr>
-        <w:t xml:space="preserve">    reference_docx: templates/template.docx</w:t>
+        <w:t>word_document</w:t>
+      </w:r>
+      <w:proofErr w:type="spellEnd"/>
+      <w:r>
+        <w:rPr>
+          <w:rStyle w:val="VerbatimChar"/>
+        </w:rPr>
+        <w:t>:</w:t>
+      </w:r>
+      <w:r>
+        <w:br/>
+      </w:r>
+      <w:r>
+        <w:rPr>
+          <w:rStyle w:val="VerbatimChar"/>
+        </w:rPr>
+        <w:t xml:space="preserve">    </w:t>
+      </w:r>
+      <w:proofErr w:type="spellStart"/>
+      <w:r>
+        <w:rPr>
+          <w:rStyle w:val="VerbatimChar"/>
+        </w:rPr>
+        <w:t>reference_docx</w:t>
+      </w:r>
+      <w:proofErr w:type="spellEnd"/>
+      <w:r>
+        <w:rPr>
+          <w:rStyle w:val="VerbatimChar"/>
+        </w:rPr>
+        <w:t>: templates/template.docx</w:t>
       </w:r>
     </w:p>
     <w:p>
@@ -934,6 +1008,7 @@
   <w:style w:type="paragraph" w:default="1" w:styleId="Normal">
     <w:name w:val="Normal"/>
     <w:qFormat/>
+    <w:rsid w:val="001E133D"/>
   </w:style>
   <w:style w:type="paragraph" w:styleId="Heading1">
     <w:name w:val="heading 1"/>
@@ -1091,6 +1166,7 @@
   <w:style w:type="paragraph" w:styleId="BodyText">
     <w:name w:val="Body Text"/>
     <w:basedOn w:val="Normal"/>
+    <w:link w:val="BodyTextChar"/>
     <w:qFormat/>
   </w:style>
   <w:style w:type="paragraph" w:customStyle="1" w:styleId="FirstParagraph">
@@ -1633,6 +1709,63 @@
     <w:name w:val="line number"/>
     <w:basedOn w:val="DefaultParagraphFont"/>
     <w:rsid w:val="00014752"/>
+  </w:style>
+  <w:style w:type="table" w:styleId="TableGridLight">
+    <w:name w:val="Grid Table Light"/>
+    <w:basedOn w:val="TableNormal"/>
+    <w:uiPriority w:val="40"/>
+    <w:rsid w:val="00D50D5D"/>
+    <w:pPr>
+      <w:spacing w:before="0" w:after="0" w:line="240" w:lineRule="auto"/>
+    </w:pPr>
+    <w:rPr>
+      <w:sz w:val="20"/>
+    </w:rPr>
+    <w:tblPr>
+      <w:tblBorders>
+        <w:top w:val="single" w:sz="4" w:space="0" w:color="BFBFBF" w:themeColor="background1" w:themeShade="BF"/>
+        <w:left w:val="single" w:sz="4" w:space="0" w:color="BFBFBF" w:themeColor="background1" w:themeShade="BF"/>
+        <w:bottom w:val="single" w:sz="4" w:space="0" w:color="BFBFBF" w:themeColor="background1" w:themeShade="BF"/>
+        <w:right w:val="single" w:sz="4" w:space="0" w:color="BFBFBF" w:themeColor="background1" w:themeShade="BF"/>
+        <w:insideH w:val="single" w:sz="4" w:space="0" w:color="BFBFBF" w:themeColor="background1" w:themeShade="BF"/>
+        <w:insideV w:val="single" w:sz="4" w:space="0" w:color="BFBFBF" w:themeColor="background1" w:themeShade="BF"/>
+      </w:tblBorders>
+    </w:tblPr>
+  </w:style>
+  <w:style w:type="paragraph" w:customStyle="1" w:styleId="Table">
+    <w:name w:val="Table"/>
+    <w:basedOn w:val="BodyText"/>
+    <w:link w:val="TableChar"/>
+    <w:qFormat/>
+    <w:rsid w:val="00437E7D"/>
+    <w:pPr>
+      <w:spacing w:before="0" w:after="0" w:line="240" w:lineRule="auto"/>
+    </w:pPr>
+    <w:rPr>
+      <w:sz w:val="20"/>
+    </w:rPr>
+  </w:style>
+  <w:style w:type="character" w:customStyle="1" w:styleId="BodyTextChar">
+    <w:name w:val="Body Text Char"/>
+    <w:basedOn w:val="DefaultParagraphFont"/>
+    <w:link w:val="BodyText"/>
+    <w:rsid w:val="0066095B"/>
+  </w:style>
+  <w:style w:type="character" w:customStyle="1" w:styleId="TableChar">
+    <w:name w:val="Table Char"/>
+    <w:basedOn w:val="BodyTextChar"/>
+    <w:link w:val="Table"/>
+    <w:rsid w:val="00437E7D"/>
+    <w:rPr>
+      <w:sz w:val="20"/>
+    </w:rPr>
+  </w:style>
+  <w:style w:type="table" w:customStyle="1" w:styleId="Tablelightgrey">
+    <w:name w:val="Table_light_grey"/>
+    <w:basedOn w:val="TableGridLight"/>
+    <w:uiPriority w:val="99"/>
+    <w:rsid w:val="00437E7D"/>
+    <w:tblPr/>
   </w:style>
 </w:styles>
 </file>

</xml_diff>

<commit_message>
Saved changes on the template title color by mistake
</commit_message>
<xml_diff>
--- a/analysis/templates/template.docx
+++ b/analysis/templates/template.docx
@@ -49,7 +49,10 @@
       <w:bookmarkStart w:id="0" w:name="heading-1"/>
       <w:bookmarkEnd w:id="0"/>
       <w:r>
-        <w:t>Heading 1</w:t>
+        <w:t>Heading</w:t>
+      </w:r>
+      <w:r>
+        <w:t xml:space="preserve"> 1</w:t>
       </w:r>
     </w:p>
     <w:tbl>
@@ -1016,6 +1019,7 @@
     <w:next w:val="BodyText"/>
     <w:uiPriority w:val="9"/>
     <w:qFormat/>
+    <w:rsid w:val="001E54AF"/>
     <w:pPr>
       <w:keepNext/>
       <w:keepLines/>
@@ -1023,11 +1027,10 @@
       <w:outlineLvl w:val="0"/>
     </w:pPr>
     <w:rPr>
-      <w:rFonts w:asciiTheme="majorHAnsi" w:eastAsiaTheme="majorEastAsia" w:hAnsiTheme="majorHAnsi" w:cstheme="majorBidi"/>
+      <w:rFonts w:ascii="Cambria" w:eastAsiaTheme="majorEastAsia" w:hAnsi="Cambria" w:cstheme="majorBidi"/>
       <w:b/>
       <w:bCs/>
-      <w:color w:val="345A8A" w:themeColor="accent1" w:themeShade="B5"/>
-      <w:sz w:val="32"/>
+      <w:sz w:val="36"/>
       <w:szCs w:val="32"/>
     </w:rPr>
   </w:style>
@@ -1038,6 +1041,7 @@
     <w:uiPriority w:val="9"/>
     <w:unhideWhenUsed/>
     <w:qFormat/>
+    <w:rsid w:val="001E54AF"/>
     <w:pPr>
       <w:keepNext/>
       <w:keepLines/>
@@ -1045,10 +1049,9 @@
       <w:outlineLvl w:val="1"/>
     </w:pPr>
     <w:rPr>
-      <w:rFonts w:asciiTheme="majorHAnsi" w:eastAsiaTheme="majorEastAsia" w:hAnsiTheme="majorHAnsi" w:cstheme="majorBidi"/>
+      <w:rFonts w:ascii="Cambria" w:eastAsiaTheme="majorEastAsia" w:hAnsi="Cambria" w:cstheme="majorBidi"/>
       <w:b/>
       <w:bCs/>
-      <w:color w:val="4F81BD" w:themeColor="accent1"/>
       <w:sz w:val="32"/>
       <w:szCs w:val="32"/>
     </w:rPr>
@@ -1060,6 +1063,7 @@
     <w:uiPriority w:val="9"/>
     <w:unhideWhenUsed/>
     <w:qFormat/>
+    <w:rsid w:val="001E54AF"/>
     <w:pPr>
       <w:keepNext/>
       <w:keepLines/>
@@ -1067,10 +1071,10 @@
       <w:outlineLvl w:val="2"/>
     </w:pPr>
     <w:rPr>
-      <w:rFonts w:asciiTheme="majorHAnsi" w:eastAsiaTheme="majorEastAsia" w:hAnsiTheme="majorHAnsi" w:cstheme="majorBidi"/>
+      <w:rFonts w:ascii="Cambria" w:eastAsiaTheme="majorEastAsia" w:hAnsi="Cambria" w:cstheme="majorBidi"/>
       <w:b/>
       <w:bCs/>
-      <w:color w:val="4F81BD" w:themeColor="accent1"/>
+      <w:color w:val="000000" w:themeColor="text1"/>
       <w:sz w:val="28"/>
       <w:szCs w:val="28"/>
     </w:rPr>
@@ -1082,6 +1086,7 @@
     <w:uiPriority w:val="9"/>
     <w:unhideWhenUsed/>
     <w:qFormat/>
+    <w:rsid w:val="001E54AF"/>
     <w:pPr>
       <w:keepNext/>
       <w:keepLines/>
@@ -1089,10 +1094,10 @@
       <w:outlineLvl w:val="3"/>
     </w:pPr>
     <w:rPr>
-      <w:rFonts w:asciiTheme="majorHAnsi" w:eastAsiaTheme="majorEastAsia" w:hAnsiTheme="majorHAnsi" w:cstheme="majorBidi"/>
+      <w:rFonts w:ascii="Cambria" w:eastAsiaTheme="majorEastAsia" w:hAnsi="Cambria" w:cstheme="majorBidi"/>
       <w:b/>
       <w:bCs/>
-      <w:color w:val="4F81BD" w:themeColor="accent1"/>
+      <w:color w:val="000000" w:themeColor="text1"/>
     </w:rPr>
   </w:style>
   <w:style w:type="paragraph" w:styleId="Heading5">
@@ -1255,6 +1260,7 @@
     <w:name w:val="Bibliography"/>
     <w:basedOn w:val="Normal"/>
     <w:qFormat/>
+    <w:rsid w:val="001E54AF"/>
   </w:style>
   <w:style w:type="paragraph" w:styleId="BlockText">
     <w:name w:val="Block Text"/>

</xml_diff>